<commit_message>
added unit11 text for eng
</commit_message>
<xml_diff>
--- a/Английский язык/Unit11 text.docx
+++ b/Английский язык/Unit11 text.docx
@@ -63,6 +63,17 @@
         </w:rPr>
         <w:t>text</w:t>
       </w:r>
+      <w:r>
+        <w:rPr>
+          <w:rFonts w:eastAsia="Times New Roman"/>
+          <w:color w:val="000000" w:themeColor="text1"/>
+          <w:sz w:val="48"/>
+          <w:szCs w:val="32"/>
+          <w:lang w:val="en-US" w:eastAsia="ru-RU"/>
+        </w:rPr>
+        <w:br/>
+        <w:t>Network Communications</w:t>
+      </w:r>
     </w:p>
     <w:p>
       <w:pPr>
@@ -72,6 +83,439 @@
           <w:lang w:val="en-US" w:eastAsia="ru-RU"/>
         </w:rPr>
       </w:pPr>
+      <w:r>
+        <w:rPr>
+          <w:sz w:val="36"/>
+          <w:szCs w:val="36"/>
+          <w:lang w:val="en-US" w:eastAsia="ru-RU"/>
+        </w:rPr>
+        <w:t>Users</w:t>
+      </w:r>
+      <w:r>
+        <w:rPr>
+          <w:sz w:val="36"/>
+          <w:szCs w:val="36"/>
+          <w:lang w:val="en-US" w:eastAsia="ru-RU"/>
+        </w:rPr>
+        <w:t xml:space="preserve"> don’t see the most of the work that </w:t>
+      </w:r>
+      <w:r>
+        <w:rPr>
+          <w:b/>
+          <w:sz w:val="36"/>
+          <w:szCs w:val="36"/>
+          <w:lang w:val="en-US" w:eastAsia="ru-RU"/>
+        </w:rPr>
+        <w:t>application layer</w:t>
+      </w:r>
+      <w:r>
+        <w:rPr>
+          <w:sz w:val="36"/>
+          <w:szCs w:val="36"/>
+          <w:lang w:val="en-US" w:eastAsia="ru-RU"/>
+        </w:rPr>
+        <w:t xml:space="preserve"> does to send message over a network, such as converting data into bits. The </w:t>
+      </w:r>
+      <w:r>
+        <w:rPr>
+          <w:b/>
+          <w:sz w:val="36"/>
+          <w:szCs w:val="36"/>
+          <w:lang w:val="en-US" w:eastAsia="ru-RU"/>
+        </w:rPr>
+        <w:t>presentation layer</w:t>
+      </w:r>
+      <w:r>
+        <w:rPr>
+          <w:sz w:val="36"/>
+          <w:szCs w:val="36"/>
+          <w:lang w:val="en-US" w:eastAsia="ru-RU"/>
+        </w:rPr>
+        <w:t xml:space="preserve"> transmit</w:t>
+      </w:r>
+      <w:r>
+        <w:rPr>
+          <w:sz w:val="36"/>
+          <w:szCs w:val="36"/>
+          <w:lang w:val="en-US" w:eastAsia="ru-RU"/>
+        </w:rPr>
+        <w:t>s</w:t>
+      </w:r>
+      <w:r>
+        <w:rPr>
+          <w:sz w:val="36"/>
+          <w:szCs w:val="36"/>
+          <w:lang w:val="en-US" w:eastAsia="ru-RU"/>
+        </w:rPr>
+        <w:t xml:space="preserve"> message in the correct language (often ASCII)</w:t>
+      </w:r>
+      <w:r>
+        <w:rPr>
+          <w:sz w:val="36"/>
+          <w:szCs w:val="36"/>
+          <w:lang w:val="en-US" w:eastAsia="ru-RU"/>
+        </w:rPr>
+        <w:t>, also might encrypt the data</w:t>
+      </w:r>
+      <w:r>
+        <w:rPr>
+          <w:sz w:val="36"/>
+          <w:szCs w:val="36"/>
+          <w:lang w:val="en-US" w:eastAsia="ru-RU"/>
+        </w:rPr>
+        <w:t xml:space="preserve">. </w:t>
+      </w:r>
+      <w:r>
+        <w:rPr>
+          <w:sz w:val="36"/>
+          <w:szCs w:val="36"/>
+          <w:lang w:val="en-US" w:eastAsia="ru-RU"/>
+        </w:rPr>
+        <w:t xml:space="preserve">The </w:t>
+      </w:r>
+      <w:r>
+        <w:rPr>
+          <w:b/>
+          <w:sz w:val="36"/>
+          <w:szCs w:val="36"/>
+          <w:lang w:val="en-US" w:eastAsia="ru-RU"/>
+        </w:rPr>
+        <w:t>session layer</w:t>
+      </w:r>
+      <w:r>
+        <w:rPr>
+          <w:sz w:val="36"/>
+          <w:szCs w:val="36"/>
+          <w:lang w:val="en-US" w:eastAsia="ru-RU"/>
+        </w:rPr>
+        <w:t xml:space="preserve"> </w:t>
+      </w:r>
+      <w:r>
+        <w:rPr>
+          <w:sz w:val="36"/>
+          <w:szCs w:val="36"/>
+          <w:lang w:val="en-US" w:eastAsia="ru-RU"/>
+        </w:rPr>
+        <w:t>is responsible for</w:t>
+      </w:r>
+      <w:r>
+        <w:rPr>
+          <w:sz w:val="36"/>
+          <w:szCs w:val="36"/>
+          <w:lang w:val="en-US" w:eastAsia="ru-RU"/>
+        </w:rPr>
+        <w:t xml:space="preserve"> communications among all nodes on the network, </w:t>
+      </w:r>
+      <w:r>
+        <w:rPr>
+          <w:color w:val="808080" w:themeColor="background1" w:themeShade="80"/>
+          <w:sz w:val="36"/>
+          <w:szCs w:val="36"/>
+          <w:lang w:val="en-US" w:eastAsia="ru-RU"/>
+        </w:rPr>
+        <w:t>and establishes whether the message will be sent</w:t>
+      </w:r>
+      <w:r>
+        <w:rPr>
+          <w:sz w:val="36"/>
+          <w:szCs w:val="36"/>
+          <w:lang w:val="en-US" w:eastAsia="ru-RU"/>
+        </w:rPr>
+        <w:t xml:space="preserve">. The </w:t>
+      </w:r>
+      <w:r>
+        <w:rPr>
+          <w:b/>
+          <w:sz w:val="36"/>
+          <w:szCs w:val="36"/>
+          <w:lang w:val="en-US" w:eastAsia="ru-RU"/>
+        </w:rPr>
+        <w:t>transport layer</w:t>
+      </w:r>
+      <w:r>
+        <w:rPr>
+          <w:sz w:val="36"/>
+          <w:szCs w:val="36"/>
+          <w:lang w:val="en-US" w:eastAsia="ru-RU"/>
+        </w:rPr>
+        <w:t xml:space="preserve"> protects the data being sent by dividing the data into segments and making backup copies of it. The </w:t>
+      </w:r>
+      <w:r>
+        <w:rPr>
+          <w:b/>
+          <w:sz w:val="36"/>
+          <w:szCs w:val="36"/>
+          <w:lang w:val="en-US" w:eastAsia="ru-RU"/>
+        </w:rPr>
+        <w:t>network layer</w:t>
+      </w:r>
+      <w:r>
+        <w:rPr>
+          <w:sz w:val="36"/>
+          <w:szCs w:val="36"/>
+          <w:lang w:val="en-US" w:eastAsia="ru-RU"/>
+        </w:rPr>
+        <w:t xml:space="preserve"> selects a route for the message</w:t>
+      </w:r>
+      <w:r>
+        <w:rPr>
+          <w:sz w:val="36"/>
+          <w:szCs w:val="36"/>
+          <w:lang w:val="en-US" w:eastAsia="ru-RU"/>
+        </w:rPr>
+        <w:t xml:space="preserve"> by adding a header with sequence of packets and the address of the receiving computer</w:t>
+      </w:r>
+      <w:r>
+        <w:rPr>
+          <w:sz w:val="36"/>
+          <w:szCs w:val="36"/>
+          <w:lang w:val="en-US" w:eastAsia="ru-RU"/>
+        </w:rPr>
+        <w:t xml:space="preserve">. </w:t>
+      </w:r>
+      <w:r>
+        <w:rPr>
+          <w:sz w:val="36"/>
+          <w:szCs w:val="36"/>
+          <w:lang w:val="en-US" w:eastAsia="ru-RU"/>
+        </w:rPr>
+        <w:t xml:space="preserve">The </w:t>
+      </w:r>
+      <w:r>
+        <w:rPr>
+          <w:b/>
+          <w:sz w:val="36"/>
+          <w:szCs w:val="36"/>
+          <w:lang w:val="en-US" w:eastAsia="ru-RU"/>
+        </w:rPr>
+        <w:t>data-link</w:t>
+      </w:r>
+      <w:r>
+        <w:rPr>
+          <w:sz w:val="36"/>
+          <w:szCs w:val="36"/>
+          <w:lang w:val="en-US" w:eastAsia="ru-RU"/>
+        </w:rPr>
+        <w:t xml:space="preserve"> layer controls the transmission, it keeps a copy of each packet until every packet has arrived </w:t>
+      </w:r>
+      <w:r>
+        <w:rPr>
+          <w:color w:val="808080" w:themeColor="background1" w:themeShade="80"/>
+          <w:sz w:val="36"/>
+          <w:szCs w:val="36"/>
+          <w:lang w:val="en-US" w:eastAsia="ru-RU"/>
+        </w:rPr>
+        <w:t>undamaged</w:t>
+      </w:r>
+      <w:r>
+        <w:rPr>
+          <w:sz w:val="36"/>
+          <w:szCs w:val="36"/>
+          <w:lang w:val="en-US" w:eastAsia="ru-RU"/>
+        </w:rPr>
+        <w:t xml:space="preserve">. The </w:t>
+      </w:r>
+      <w:r>
+        <w:rPr>
+          <w:b/>
+          <w:sz w:val="36"/>
+          <w:szCs w:val="36"/>
+          <w:lang w:val="en-US" w:eastAsia="ru-RU"/>
+        </w:rPr>
+        <w:t>physical layer</w:t>
+      </w:r>
+      <w:r>
+        <w:rPr>
+          <w:sz w:val="36"/>
+          <w:szCs w:val="36"/>
+          <w:lang w:val="en-US" w:eastAsia="ru-RU"/>
+        </w:rPr>
+        <w:t xml:space="preserve"> encodes the packets into the </w:t>
+      </w:r>
+      <w:r>
+        <w:rPr>
+          <w:i/>
+          <w:sz w:val="36"/>
+          <w:szCs w:val="36"/>
+          <w:lang w:val="en-US" w:eastAsia="ru-RU"/>
+        </w:rPr>
+        <w:t>medium</w:t>
+      </w:r>
+      <w:r>
+        <w:rPr>
+          <w:sz w:val="36"/>
+          <w:szCs w:val="36"/>
+          <w:lang w:val="en-US" w:eastAsia="ru-RU"/>
+        </w:rPr>
+        <w:t xml:space="preserve"> that will carry them. An </w:t>
+      </w:r>
+      <w:r>
+        <w:rPr>
+          <w:b/>
+          <w:sz w:val="36"/>
+          <w:szCs w:val="36"/>
+          <w:lang w:val="en-US" w:eastAsia="ru-RU"/>
+        </w:rPr>
+        <w:t>intermediate node</w:t>
+      </w:r>
+      <w:r>
+        <w:rPr>
+          <w:sz w:val="36"/>
+          <w:szCs w:val="36"/>
+          <w:lang w:val="en-US" w:eastAsia="ru-RU"/>
+        </w:rPr>
+        <w:t xml:space="preserve"> calculates and verifies the checksum for each packet. When receiving the message, the process is reversed.</w:t>
+      </w:r>
+      <w:r>
+        <w:rPr>
+          <w:sz w:val="36"/>
+          <w:szCs w:val="36"/>
+          <w:lang w:val="en-US" w:eastAsia="ru-RU"/>
+        </w:rPr>
+        <w:t xml:space="preserve"> </w:t>
+      </w:r>
+      <w:r>
+        <w:rPr>
+          <w:color w:val="808080" w:themeColor="background1" w:themeShade="80"/>
+          <w:sz w:val="36"/>
+          <w:szCs w:val="36"/>
+          <w:lang w:val="en-US" w:eastAsia="ru-RU"/>
+        </w:rPr>
+        <w:t xml:space="preserve">The </w:t>
+      </w:r>
+      <w:r>
+        <w:rPr>
+          <w:b/>
+          <w:color w:val="808080" w:themeColor="background1" w:themeShade="80"/>
+          <w:sz w:val="36"/>
+          <w:szCs w:val="36"/>
+          <w:lang w:val="en-US" w:eastAsia="ru-RU"/>
+        </w:rPr>
+        <w:t xml:space="preserve">physical layer </w:t>
+      </w:r>
+      <w:r>
+        <w:rPr>
+          <w:color w:val="808080" w:themeColor="background1" w:themeShade="80"/>
+          <w:sz w:val="36"/>
+          <w:szCs w:val="36"/>
+          <w:lang w:val="en-US" w:eastAsia="ru-RU"/>
+        </w:rPr>
+        <w:t xml:space="preserve">reconverts the message into bits. The </w:t>
+      </w:r>
+      <w:r>
+        <w:rPr>
+          <w:b/>
+          <w:color w:val="808080" w:themeColor="background1" w:themeShade="80"/>
+          <w:sz w:val="36"/>
+          <w:szCs w:val="36"/>
+          <w:lang w:val="en-US" w:eastAsia="ru-RU"/>
+        </w:rPr>
+        <w:t>data-link layer</w:t>
+      </w:r>
+      <w:r>
+        <w:rPr>
+          <w:color w:val="808080" w:themeColor="background1" w:themeShade="80"/>
+          <w:sz w:val="36"/>
+          <w:szCs w:val="36"/>
+          <w:lang w:val="en-US" w:eastAsia="ru-RU"/>
+        </w:rPr>
+        <w:t xml:space="preserve"> recalculates the checksum, confirms arrival, and logs in the packets. The </w:t>
+      </w:r>
+      <w:r>
+        <w:rPr>
+          <w:b/>
+          <w:color w:val="808080" w:themeColor="background1" w:themeShade="80"/>
+          <w:sz w:val="36"/>
+          <w:szCs w:val="36"/>
+          <w:lang w:val="en-US" w:eastAsia="ru-RU"/>
+        </w:rPr>
+        <w:t>network layer</w:t>
+      </w:r>
+      <w:r>
+        <w:rPr>
+          <w:color w:val="808080" w:themeColor="background1" w:themeShade="80"/>
+          <w:sz w:val="36"/>
+          <w:szCs w:val="36"/>
+          <w:lang w:val="en-US" w:eastAsia="ru-RU"/>
+        </w:rPr>
+        <w:t xml:space="preserve"> recounts incoming packets for security and billing purposes. The </w:t>
+      </w:r>
+      <w:r>
+        <w:rPr>
+          <w:b/>
+          <w:color w:val="808080" w:themeColor="background1" w:themeShade="80"/>
+          <w:sz w:val="36"/>
+          <w:szCs w:val="36"/>
+          <w:lang w:val="en-US" w:eastAsia="ru-RU"/>
+        </w:rPr>
+        <w:t>transport layer</w:t>
+      </w:r>
+      <w:r>
+        <w:rPr>
+          <w:color w:val="808080" w:themeColor="background1" w:themeShade="80"/>
+          <w:sz w:val="36"/>
+          <w:szCs w:val="36"/>
+          <w:lang w:val="en-US" w:eastAsia="ru-RU"/>
+        </w:rPr>
+        <w:t xml:space="preserve"> recalculates the checksum and reassembles the message segments. The </w:t>
+      </w:r>
+      <w:r>
+        <w:rPr>
+          <w:b/>
+          <w:color w:val="808080" w:themeColor="background1" w:themeShade="80"/>
+          <w:sz w:val="36"/>
+          <w:szCs w:val="36"/>
+          <w:lang w:val="en-US" w:eastAsia="ru-RU"/>
+        </w:rPr>
+        <w:t>sessions layer</w:t>
+      </w:r>
+      <w:r>
+        <w:rPr>
+          <w:color w:val="808080" w:themeColor="background1" w:themeShade="80"/>
+          <w:sz w:val="36"/>
+          <w:szCs w:val="36"/>
+          <w:lang w:val="en-US" w:eastAsia="ru-RU"/>
+        </w:rPr>
+        <w:t xml:space="preserve"> holds the parts of the message until the message is complete and sends it to the next layer. The </w:t>
+      </w:r>
+      <w:r>
+        <w:rPr>
+          <w:b/>
+          <w:color w:val="808080" w:themeColor="background1" w:themeShade="80"/>
+          <w:sz w:val="36"/>
+          <w:szCs w:val="36"/>
+          <w:lang w:val="en-US" w:eastAsia="ru-RU"/>
+        </w:rPr>
+        <w:t>presentation layer</w:t>
+      </w:r>
+      <w:r>
+        <w:rPr>
+          <w:color w:val="808080" w:themeColor="background1" w:themeShade="80"/>
+          <w:sz w:val="36"/>
+          <w:szCs w:val="36"/>
+          <w:lang w:val="en-US" w:eastAsia="ru-RU"/>
+        </w:rPr>
+        <w:t xml:space="preserve"> expands and decrypts the message. The </w:t>
+      </w:r>
+      <w:r>
+        <w:rPr>
+          <w:b/>
+          <w:color w:val="808080" w:themeColor="background1" w:themeShade="80"/>
+          <w:sz w:val="36"/>
+          <w:szCs w:val="36"/>
+          <w:lang w:val="en-US" w:eastAsia="ru-RU"/>
+        </w:rPr>
+        <w:t>application layer</w:t>
+      </w:r>
+      <w:r>
+        <w:rPr>
+          <w:color w:val="808080" w:themeColor="background1" w:themeShade="80"/>
+          <w:sz w:val="36"/>
+          <w:szCs w:val="36"/>
+          <w:lang w:val="en-US" w:eastAsia="ru-RU"/>
+        </w:rPr>
+        <w:t xml:space="preserve"> converts the bits into readable characters, and directs the data to the correct application.</w:t>
+      </w:r>
       <w:bookmarkStart w:id="0" w:name="_GoBack"/>
       <w:bookmarkEnd w:id="0"/>
     </w:p>

</xml_diff>